<commit_message>
fixed bug java config apache camel
</commit_message>
<xml_diff>
--- a/java/real-projects/word/web-app/web-app-common/web-app-common-war/src/main/resources/bussiness/bussiness_processes.docx
+++ b/java/real-projects/word/web-app/web-app-common/web-app-common-war/src/main/resources/bussiness/bussiness_processes.docx
@@ -11,6 +11,113 @@
         </w:numPr>
       </w:pPr>
       <w:r>
+        <w:t xml:space="preserve">DB SCHEMA - </w:t>
+      </w:r>
+      <w:proofErr w:type="spellStart"/>
+      <w:r>
+        <w:t>db</w:t>
+      </w:r>
+      <w:proofErr w:type="spellEnd"/>
+      <w:r>
+        <w:t>/db_description.txt</w:t>
+      </w:r>
+    </w:p>
+    <w:p>
+      <w:pPr>
+        <w:pStyle w:val="ListParagraph"/>
+        <w:numPr>
+          <w:ilvl w:val="0"/>
+          <w:numId w:val="1"/>
+        </w:numPr>
+      </w:pPr>
+      <w:r>
+        <w:t xml:space="preserve">By default next tables should be </w:t>
+      </w:r>
+      <w:r>
+        <w:t xml:space="preserve">filled: </w:t>
+      </w:r>
+    </w:p>
+    <w:p>
+      <w:pPr>
+        <w:pStyle w:val="ListParagraph"/>
+        <w:numPr>
+          <w:ilvl w:val="1"/>
+          <w:numId w:val="1"/>
+        </w:numPr>
+      </w:pPr>
+      <w:r>
+        <w:t>T_ROLES</w:t>
+      </w:r>
+    </w:p>
+    <w:p>
+      <w:pPr>
+        <w:pStyle w:val="ListParagraph"/>
+        <w:numPr>
+          <w:ilvl w:val="1"/>
+          <w:numId w:val="1"/>
+        </w:numPr>
+      </w:pPr>
+      <w:r>
+        <w:t>T_PRIVILEGES</w:t>
+      </w:r>
+    </w:p>
+    <w:p>
+      <w:pPr>
+        <w:pStyle w:val="ListParagraph"/>
+        <w:numPr>
+          <w:ilvl w:val="1"/>
+          <w:numId w:val="1"/>
+        </w:numPr>
+      </w:pPr>
+      <w:r>
+        <w:t>T_ROLE_PRIVILEGES</w:t>
+      </w:r>
+    </w:p>
+    <w:p>
+      <w:pPr>
+        <w:pStyle w:val="ListParagraph"/>
+        <w:numPr>
+          <w:ilvl w:val="1"/>
+          <w:numId w:val="1"/>
+        </w:numPr>
+      </w:pPr>
+      <w:r>
+        <w:t>T_GROUPS</w:t>
+      </w:r>
+    </w:p>
+    <w:p>
+      <w:pPr>
+        <w:pStyle w:val="ListParagraph"/>
+        <w:numPr>
+          <w:ilvl w:val="1"/>
+          <w:numId w:val="1"/>
+        </w:numPr>
+      </w:pPr>
+      <w:r>
+        <w:t>T_GROUP_ROLES</w:t>
+      </w:r>
+    </w:p>
+    <w:p>
+      <w:pPr>
+        <w:pStyle w:val="ListParagraph"/>
+        <w:numPr>
+          <w:ilvl w:val="1"/>
+          <w:numId w:val="1"/>
+        </w:numPr>
+      </w:pPr>
+      <w:r>
+        <w:t>T_STATUS_TYPES</w:t>
+      </w:r>
+    </w:p>
+    <w:p>
+      <w:pPr>
+        <w:pStyle w:val="ListParagraph"/>
+        <w:numPr>
+          <w:ilvl w:val="0"/>
+          <w:numId w:val="1"/>
+        </w:numPr>
+      </w:pPr>
+      <w:r>
         <w:t>Registration</w:t>
       </w:r>
       <w:r>
@@ -43,12 +150,14 @@
           <w:numId w:val="1"/>
         </w:numPr>
       </w:pPr>
+      <w:proofErr w:type="gramStart"/>
       <w:r>
         <w:t>password</w:t>
       </w:r>
       <w:r>
         <w:t>(</w:t>
       </w:r>
+      <w:proofErr w:type="gramEnd"/>
       <w:r>
         <w:t>T_ACCOUNTS</w:t>
       </w:r>
@@ -85,12 +194,16 @@
           <w:numId w:val="1"/>
         </w:numPr>
       </w:pPr>
+      <w:proofErr w:type="spellStart"/>
+      <w:proofErr w:type="gramStart"/>
       <w:r>
         <w:t>firstname</w:t>
       </w:r>
+      <w:proofErr w:type="spellEnd"/>
       <w:r>
         <w:t>(</w:t>
       </w:r>
+      <w:proofErr w:type="gramEnd"/>
       <w:r>
         <w:t>T_USERS</w:t>
       </w:r>
@@ -112,26 +225,40 @@
           <w:numId w:val="1"/>
         </w:numPr>
       </w:pPr>
+      <w:proofErr w:type="spellStart"/>
+      <w:proofErr w:type="gramStart"/>
       <w:r>
         <w:t>lastname</w:t>
       </w:r>
-      <w:r>
-        <w:t>(T_USERS. USER_LASTNAME)</w:t>
-      </w:r>
-    </w:p>
-    <w:p>
-      <w:pPr>
-        <w:pStyle w:val="ListParagraph"/>
-        <w:numPr>
-          <w:ilvl w:val="1"/>
-          <w:numId w:val="1"/>
-        </w:numPr>
-      </w:pPr>
+      <w:proofErr w:type="spellEnd"/>
+      <w:r>
+        <w:t>(</w:t>
+      </w:r>
+      <w:proofErr w:type="gramEnd"/>
+      <w:r>
+        <w:t>T_USERS. USER_LASTNAME)</w:t>
+      </w:r>
+    </w:p>
+    <w:p>
+      <w:pPr>
+        <w:pStyle w:val="ListParagraph"/>
+        <w:numPr>
+          <w:ilvl w:val="1"/>
+          <w:numId w:val="1"/>
+        </w:numPr>
+      </w:pPr>
+      <w:proofErr w:type="spellStart"/>
+      <w:proofErr w:type="gramStart"/>
       <w:r>
         <w:t>middlename</w:t>
       </w:r>
-      <w:r>
-        <w:t>(T_USERS. USER_MIDDLENAME)</w:t>
+      <w:proofErr w:type="spellEnd"/>
+      <w:r>
+        <w:t>(</w:t>
+      </w:r>
+      <w:proofErr w:type="gramEnd"/>
+      <w:r>
+        <w:t>T_USERS. USER_MIDDLENAME)</w:t>
       </w:r>
       <w:r>
         <w:rPr>
@@ -148,71 +275,108 @@
           <w:numId w:val="1"/>
         </w:numPr>
       </w:pPr>
+      <w:proofErr w:type="gramStart"/>
       <w:r>
         <w:t>email</w:t>
       </w:r>
       <w:r>
-        <w:t>(T_USERS. USER_EMAIL)</w:t>
-      </w:r>
-    </w:p>
-    <w:p>
-      <w:pPr>
-        <w:pStyle w:val="ListParagraph"/>
-        <w:numPr>
-          <w:ilvl w:val="1"/>
-          <w:numId w:val="1"/>
-        </w:numPr>
-      </w:pPr>
+        <w:t>(</w:t>
+      </w:r>
+      <w:proofErr w:type="gramEnd"/>
+      <w:r>
+        <w:t>T_USERS. USER_EMAIL)</w:t>
+      </w:r>
+      <w:bookmarkStart w:id="0" w:name="_GoBack"/>
+      <w:bookmarkEnd w:id="0"/>
+    </w:p>
+    <w:p>
+      <w:pPr>
+        <w:pStyle w:val="ListParagraph"/>
+        <w:numPr>
+          <w:ilvl w:val="1"/>
+          <w:numId w:val="1"/>
+        </w:numPr>
+      </w:pPr>
+      <w:proofErr w:type="gramStart"/>
       <w:r>
         <w:t>phone</w:t>
       </w:r>
       <w:r>
-        <w:t>(T_USERS. USER_PHONE)</w:t>
-      </w:r>
-    </w:p>
-    <w:p>
-      <w:pPr>
-        <w:pStyle w:val="ListParagraph"/>
-        <w:numPr>
-          <w:ilvl w:val="1"/>
-          <w:numId w:val="1"/>
-        </w:numPr>
-      </w:pPr>
+        <w:t>(</w:t>
+      </w:r>
+      <w:proofErr w:type="gramEnd"/>
+      <w:r>
+        <w:t>T_USERS. USER_PHONE)</w:t>
+      </w:r>
+    </w:p>
+    <w:p>
+      <w:pPr>
+        <w:pStyle w:val="ListParagraph"/>
+        <w:numPr>
+          <w:ilvl w:val="1"/>
+          <w:numId w:val="1"/>
+        </w:numPr>
+      </w:pPr>
+      <w:proofErr w:type="gramStart"/>
       <w:r>
         <w:t>gender</w:t>
       </w:r>
       <w:r>
-        <w:t>(T_USERS. USER_GENDER)</w:t>
-      </w:r>
-    </w:p>
-    <w:p>
-      <w:pPr>
-        <w:pStyle w:val="ListParagraph"/>
-        <w:numPr>
-          <w:ilvl w:val="1"/>
-          <w:numId w:val="1"/>
-        </w:numPr>
-      </w:pPr>
-      <w:r>
-        <w:t>date_of_birth</w:t>
-      </w:r>
-      <w:r>
-        <w:t>(T_USERS. USER_DATE_OF_BIRTH)</w:t>
-      </w:r>
-    </w:p>
-    <w:p>
-      <w:pPr>
-        <w:pStyle w:val="ListParagraph"/>
-        <w:numPr>
-          <w:ilvl w:val="1"/>
-          <w:numId w:val="1"/>
-        </w:numPr>
-      </w:pPr>
-      <w:r>
-        <w:t>site_url</w:t>
-      </w:r>
-      <w:r>
-        <w:t>(T_USERS. USER_SITE)</w:t>
+        <w:t>(</w:t>
+      </w:r>
+      <w:proofErr w:type="gramEnd"/>
+      <w:r>
+        <w:t>T_USERS. USER_GENDER)</w:t>
+      </w:r>
+    </w:p>
+    <w:p>
+      <w:pPr>
+        <w:pStyle w:val="ListParagraph"/>
+        <w:numPr>
+          <w:ilvl w:val="1"/>
+          <w:numId w:val="1"/>
+        </w:numPr>
+      </w:pPr>
+      <w:proofErr w:type="spellStart"/>
+      <w:r>
+        <w:t>date_of_</w:t>
+      </w:r>
+      <w:proofErr w:type="gramStart"/>
+      <w:r>
+        <w:t>birth</w:t>
+      </w:r>
+      <w:proofErr w:type="spellEnd"/>
+      <w:r>
+        <w:t>(</w:t>
+      </w:r>
+      <w:proofErr w:type="gramEnd"/>
+      <w:r>
+        <w:t>T_USERS. USER_DATE_OF_BIRTH)</w:t>
+      </w:r>
+    </w:p>
+    <w:p>
+      <w:pPr>
+        <w:pStyle w:val="ListParagraph"/>
+        <w:numPr>
+          <w:ilvl w:val="1"/>
+          <w:numId w:val="1"/>
+        </w:numPr>
+      </w:pPr>
+      <w:proofErr w:type="spellStart"/>
+      <w:r>
+        <w:t>site_</w:t>
+      </w:r>
+      <w:proofErr w:type="gramStart"/>
+      <w:r>
+        <w:t>url</w:t>
+      </w:r>
+      <w:proofErr w:type="spellEnd"/>
+      <w:r>
+        <w:t>(</w:t>
+      </w:r>
+      <w:proofErr w:type="gramEnd"/>
+      <w:r>
+        <w:t>T_USERS. USER_SITE)</w:t>
       </w:r>
       <w:r>
         <w:rPr>
@@ -264,22 +428,28 @@
         </w:numPr>
       </w:pPr>
       <w:r>
-        <w:t>Acknowledgment registration: when user finished regist</w:t>
-      </w:r>
-      <w:r>
-        <w:t>r</w:t>
-      </w:r>
-      <w:r>
-        <w:t>a</w:t>
-      </w:r>
-      <w:r>
-        <w:t>t</w:t>
-      </w:r>
-      <w:r>
-        <w:t xml:space="preserve">ion process, </w:t>
-      </w:r>
-      <w:r>
-        <w:t xml:space="preserve"> send him link and pass, that change </w:t>
+        <w:t xml:space="preserve">In </w:t>
+      </w:r>
+      <w:r>
+        <w:t>T_ACCOUNTS</w:t>
+      </w:r>
+      <w:r>
+        <w:t xml:space="preserve"> should be trigger after insert, which will be add current user id </w:t>
+      </w:r>
+      <w:r>
+        <w:t xml:space="preserve">set to the </w:t>
+      </w:r>
+    </w:p>
+    <w:p>
+      <w:pPr>
+        <w:pStyle w:val="ListParagraph"/>
+        <w:numPr>
+          <w:ilvl w:val="0"/>
+          <w:numId w:val="1"/>
+        </w:numPr>
+      </w:pPr>
+      <w:r>
+        <w:t xml:space="preserve">After registration: in oracle DB ran scheduler every 1 min and check if </w:t>
       </w:r>
       <w:r>
         <w:t xml:space="preserve">T_USERS. </w:t>
@@ -288,10 +458,103 @@
         <w:t>USER_ACTIVE</w:t>
       </w:r>
       <w:r>
-        <w:t xml:space="preserve"> to true.</w:t>
-      </w:r>
-      <w:bookmarkStart w:id="0" w:name="_GoBack"/>
-      <w:bookmarkEnd w:id="0"/>
+        <w:t xml:space="preserve"> is false, then in table T_ACK_GENERATION.GEN_URL </w:t>
+      </w:r>
+      <w:r>
+        <w:t xml:space="preserve">generate </w:t>
+      </w:r>
+      <w:proofErr w:type="spellStart"/>
+      <w:r>
+        <w:t>url</w:t>
+      </w:r>
+      <w:proofErr w:type="spellEnd"/>
+      <w:r>
+        <w:t xml:space="preserve"> with length 81 symbols and generate password to 24 hours </w:t>
+      </w:r>
+      <w:r>
+        <w:t xml:space="preserve"> </w:t>
+      </w:r>
+      <w:r>
+        <w:t>T_ACK_GENERATION.GEN_</w:t>
+      </w:r>
+      <w:r>
+        <w:t xml:space="preserve">PASSWORD generated password with length 29 symbols, pattern([\\w]), </w:t>
+      </w:r>
+      <w:r>
+        <w:t>T_ACK_GENERATION.GEN_</w:t>
+      </w:r>
+      <w:r>
+        <w:t xml:space="preserve">TIMESTAMP current time and user id </w:t>
+      </w:r>
+      <w:r>
+        <w:t>T_ACK_GENERATION.GEN_</w:t>
+      </w:r>
+      <w:r>
+        <w:t>USER_ID</w:t>
+      </w:r>
+    </w:p>
+    <w:p>
+      <w:pPr>
+        <w:pStyle w:val="ListParagraph"/>
+        <w:numPr>
+          <w:ilvl w:val="1"/>
+          <w:numId w:val="1"/>
+        </w:numPr>
+      </w:pPr>
+      <w:r>
+        <w:t xml:space="preserve">Need add new table </w:t>
+      </w:r>
+      <w:r>
+        <w:t>T_ACK_GENERATION</w:t>
+      </w:r>
+    </w:p>
+    <w:p>
+      <w:pPr>
+        <w:pStyle w:val="ListParagraph"/>
+        <w:numPr>
+          <w:ilvl w:val="1"/>
+          <w:numId w:val="1"/>
+        </w:numPr>
+      </w:pPr>
+      <w:r>
+        <w:t>Add job and scheduler</w:t>
+      </w:r>
+    </w:p>
+    <w:p>
+      <w:pPr>
+        <w:pStyle w:val="ListParagraph"/>
+        <w:numPr>
+          <w:ilvl w:val="1"/>
+          <w:numId w:val="1"/>
+        </w:numPr>
+      </w:pPr>
+      <w:r>
+        <w:t>Add new package with procedures and functions</w:t>
+      </w:r>
+    </w:p>
+    <w:p>
+      <w:pPr>
+        <w:pStyle w:val="ListParagraph"/>
+        <w:numPr>
+          <w:ilvl w:val="1"/>
+          <w:numId w:val="1"/>
+        </w:numPr>
+      </w:pPr>
+      <w:r>
+        <w:t xml:space="preserve">Add other scheduler, which checked if </w:t>
+      </w:r>
+    </w:p>
+    <w:p>
+      <w:pPr>
+        <w:pStyle w:val="ListParagraph"/>
+        <w:numPr>
+          <w:ilvl w:val="0"/>
+          <w:numId w:val="1"/>
+        </w:numPr>
+      </w:pPr>
+      <w:r>
+        <w:t>Acknowledgment registration: when user finished registration process, send him link and password, which change T_USERS. USER_ACTIVE to true.</w:t>
+      </w:r>
     </w:p>
     <w:sectPr>
       <w:pgSz w:w="12240" w:h="15840"/>

</xml_diff>